<commit_message>
starting to add sig presence test
</commit_message>
<xml_diff>
--- a/notes.docx
+++ b/notes.docx
@@ -103,21 +103,7 @@
         <w:rPr>
           <w:rFonts w:ascii="Arial" w:hAnsi="Arial" w:cs="Arial"/>
         </w:rPr>
-        <w:t xml:space="preserve">Separate out the background signatures (if already have slides </w:t>
-      </w:r>
-      <w:proofErr w:type="spellStart"/>
-      <w:r>
-        <w:rPr>
-          <w:rFonts w:ascii="Arial" w:hAnsi="Arial" w:cs="Arial"/>
-        </w:rPr>
-        <w:t>eg</w:t>
-      </w:r>
-      <w:proofErr w:type="spellEnd"/>
-      <w:r>
-        <w:rPr>
-          <w:rFonts w:ascii="Arial" w:hAnsi="Arial" w:cs="Arial"/>
-        </w:rPr>
-        <w:t xml:space="preserve"> from tutorial)</w:t>
+        <w:t>Separate out the background signatures (if already have slides eg from tutorial)</w:t>
       </w:r>
     </w:p>
     <w:p>
@@ -169,86 +155,8 @@
         <w:rPr>
           <w:rFonts w:ascii="Arial" w:hAnsi="Arial" w:cs="Arial"/>
         </w:rPr>
-        <w:t xml:space="preserve">X </w:t>
-      </w:r>
-      <w:proofErr w:type="spellStart"/>
-      <w:r>
-        <w:rPr>
-          <w:rFonts w:ascii="Arial" w:hAnsi="Arial" w:cs="Arial"/>
-        </w:rPr>
-        <w:t>x</w:t>
-      </w:r>
-      <w:proofErr w:type="spellEnd"/>
-      <w:r>
-        <w:rPr>
-          <w:rFonts w:ascii="Arial" w:hAnsi="Arial" w:cs="Arial"/>
-        </w:rPr>
-        <w:t xml:space="preserve"> </w:t>
-      </w:r>
-      <w:proofErr w:type="spellStart"/>
-      <w:r>
-        <w:rPr>
-          <w:rFonts w:ascii="Arial" w:hAnsi="Arial" w:cs="Arial"/>
-        </w:rPr>
-        <w:t>x</w:t>
-      </w:r>
-      <w:proofErr w:type="spellEnd"/>
-      <w:r>
-        <w:rPr>
-          <w:rFonts w:ascii="Arial" w:hAnsi="Arial" w:cs="Arial"/>
-        </w:rPr>
-        <w:t xml:space="preserve"> </w:t>
-      </w:r>
-      <w:proofErr w:type="spellStart"/>
-      <w:r>
-        <w:rPr>
-          <w:rFonts w:ascii="Arial" w:hAnsi="Arial" w:cs="Arial"/>
-        </w:rPr>
-        <w:t>x</w:t>
-      </w:r>
-      <w:proofErr w:type="spellEnd"/>
-      <w:r>
-        <w:rPr>
-          <w:rFonts w:ascii="Arial" w:hAnsi="Arial" w:cs="Arial"/>
-        </w:rPr>
-        <w:t xml:space="preserve"> </w:t>
-      </w:r>
-      <w:proofErr w:type="spellStart"/>
-      <w:r>
-        <w:rPr>
-          <w:rFonts w:ascii="Arial" w:hAnsi="Arial" w:cs="Arial"/>
-        </w:rPr>
-        <w:t>x</w:t>
-      </w:r>
-      <w:proofErr w:type="spellEnd"/>
-      <w:r>
-        <w:rPr>
-          <w:rFonts w:ascii="Arial" w:hAnsi="Arial" w:cs="Arial"/>
-        </w:rPr>
-        <w:t xml:space="preserve"> </w:t>
-      </w:r>
-      <w:proofErr w:type="spellStart"/>
-      <w:r>
-        <w:rPr>
-          <w:rFonts w:ascii="Arial" w:hAnsi="Arial" w:cs="Arial"/>
-        </w:rPr>
-        <w:t>x</w:t>
-      </w:r>
-      <w:proofErr w:type="spellEnd"/>
-      <w:r>
-        <w:rPr>
-          <w:rFonts w:ascii="Arial" w:hAnsi="Arial" w:cs="Arial"/>
-        </w:rPr>
-        <w:t xml:space="preserve"> </w:t>
-      </w:r>
-      <w:proofErr w:type="spellStart"/>
-      <w:r>
-        <w:rPr>
-          <w:rFonts w:ascii="Arial" w:hAnsi="Arial" w:cs="Arial"/>
-        </w:rPr>
-        <w:t>x</w:t>
-      </w:r>
-      <w:proofErr w:type="spellEnd"/>
+        <w:t>X x x x x x x</w:t>
+      </w:r>
     </w:p>
     <w:p>
       <w:pPr>
@@ -283,22 +191,22 @@
         <w:rPr>
           <w:rFonts w:ascii="Arial" w:hAnsi="Arial" w:cs="Arial"/>
         </w:rPr>
-        <w:t xml:space="preserve">Look for existing </w:t>
-      </w:r>
-      <w:proofErr w:type="spellStart"/>
-      <w:r>
-        <w:rPr>
-          <w:rFonts w:ascii="Arial" w:hAnsi="Arial" w:cs="Arial"/>
-        </w:rPr>
-        <w:t>msigact</w:t>
-      </w:r>
-      <w:proofErr w:type="spellEnd"/>
-      <w:r>
-        <w:rPr>
-          <w:rFonts w:ascii="Arial" w:hAnsi="Arial" w:cs="Arial"/>
-        </w:rPr>
-        <w:t xml:space="preserve"> sig presence test slides</w:t>
-      </w:r>
+        <w:t>Look for existing msigact sig presence test slides</w:t>
+      </w:r>
+      <w:r>
+        <w:rPr>
+          <w:rFonts w:ascii="Arial" w:hAnsi="Arial" w:cs="Arial"/>
+        </w:rPr>
+        <w:t xml:space="preserve"> ; make sure example is correct (SBS8 is there when SBS22 is not)</w:t>
+      </w:r>
+    </w:p>
+    <w:p>
+      <w:pPr>
+        <w:pStyle w:val="ListParagraph"/>
+        <w:rPr>
+          <w:rFonts w:ascii="Arial" w:hAnsi="Arial" w:cs="Arial"/>
+        </w:rPr>
+      </w:pPr>
     </w:p>
     <w:p>
       <w:pPr>
@@ -315,7 +223,59 @@
         <w:rPr>
           <w:rFonts w:ascii="Arial" w:hAnsi="Arial" w:cs="Arial"/>
         </w:rPr>
-        <w:t>Go from signature presence to sparse assign to sparse assign with MAP</w:t>
+        <w:t xml:space="preserve">Go from signature presence to sparse assign to sparse assign </w:t>
+      </w:r>
+    </w:p>
+    <w:p>
+      <w:pPr>
+        <w:pStyle w:val="ListParagraph"/>
+        <w:rPr>
+          <w:rFonts w:ascii="Arial" w:hAnsi="Arial" w:cs="Arial"/>
+        </w:rPr>
+      </w:pPr>
+    </w:p>
+    <w:p>
+      <w:pPr>
+        <w:pStyle w:val="ListParagraph"/>
+        <w:numPr>
+          <w:ilvl w:val="0"/>
+          <w:numId w:val="1"/>
+        </w:numPr>
+        <w:rPr>
+          <w:rFonts w:ascii="Arial" w:hAnsi="Arial" w:cs="Arial"/>
+        </w:rPr>
+      </w:pPr>
+    </w:p>
+    <w:p>
+      <w:pPr>
+        <w:pStyle w:val="ListParagraph"/>
+        <w:rPr>
+          <w:rFonts w:ascii="Arial" w:hAnsi="Arial" w:cs="Arial"/>
+        </w:rPr>
+      </w:pPr>
+    </w:p>
+    <w:p>
+      <w:pPr>
+        <w:pStyle w:val="ListParagraph"/>
+        <w:numPr>
+          <w:ilvl w:val="0"/>
+          <w:numId w:val="1"/>
+        </w:numPr>
+        <w:rPr>
+          <w:rFonts w:ascii="Arial" w:hAnsi="Arial" w:cs="Arial"/>
+        </w:rPr>
+      </w:pPr>
+      <w:r>
+        <w:rPr>
+          <w:rFonts w:ascii="Arial" w:hAnsi="Arial" w:cs="Arial"/>
+        </w:rPr>
+        <w:t xml:space="preserve">Go from sparse assign to </w:t>
+      </w:r>
+      <w:r>
+        <w:rPr>
+          <w:rFonts w:ascii="Arial" w:hAnsi="Arial" w:cs="Arial"/>
+        </w:rPr>
+        <w:t>MAP</w:t>
       </w:r>
     </w:p>
     <w:p>

</xml_diff>